<commit_message>
A block diagram of the algorithm was created
</commit_message>
<xml_diff>
--- a/MZI/lab3/lab3_report.docx
+++ b/MZI/lab3/lab3_report.docx
@@ -690,6 +690,7 @@
           <w:docPartUnique/>
         </w:docPartObj>
       </w:sdtPr>
+      <w:sdtEndPr/>
       <w:sdtContent>
         <w:p>
           <w:pPr>
@@ -2809,7 +2810,6 @@
           <w:rFonts w:ascii="Times New Roman" w:hAnsi="Times New Roman" w:cs="Times New Roman"/>
           <w:sz w:val="28"/>
           <w:szCs w:val="28"/>
-          <w:lang w:val="en-GB"/>
         </w:rPr>
       </w:pPr>
       <w:r>
@@ -2863,9 +2863,10 @@
       <w:r>
         <w:rPr>
           <w:rFonts w:ascii="Times New Roman" w:hAnsi="Times New Roman" w:cs="Times New Roman"/>
-          <w:sz w:val="28"/>
-          <w:szCs w:val="28"/>
-          <w:lang w:val="en-US"/>
+          <w:noProof/>
+          <w:sz w:val="28"/>
+          <w:szCs w:val="28"/>
+          <w:lang w:val="en-US" w:eastAsia="en-US"/>
         </w:rPr>
         <w:drawing>
           <wp:inline distT="0" distB="0" distL="0" distR="0" wp14:anchorId="0A1F9419" wp14:editId="264F88D8">
@@ -3149,9 +3150,10 @@
       <w:r>
         <w:rPr>
           <w:rFonts w:ascii="Times New Roman" w:hAnsi="Times New Roman" w:cs="Times New Roman"/>
-          <w:sz w:val="28"/>
-          <w:szCs w:val="28"/>
-          <w:lang w:val="en-US"/>
+          <w:noProof/>
+          <w:sz w:val="28"/>
+          <w:szCs w:val="28"/>
+          <w:lang w:val="en-US" w:eastAsia="en-US"/>
         </w:rPr>
         <w:drawing>
           <wp:inline distT="0" distB="0" distL="0" distR="0" wp14:anchorId="0C371B75" wp14:editId="68AD97C0">
@@ -3328,8 +3330,10 @@
       <w:r>
         <w:rPr>
           <w:rFonts w:ascii="Times New Roman" w:hAnsi="Times New Roman" w:cs="Times New Roman"/>
-          <w:sz w:val="28"/>
-          <w:szCs w:val="28"/>
+          <w:noProof/>
+          <w:sz w:val="28"/>
+          <w:szCs w:val="28"/>
+          <w:lang w:val="en-US" w:eastAsia="en-US"/>
         </w:rPr>
         <w:drawing>
           <wp:inline distT="0" distB="0" distL="0" distR="0" wp14:anchorId="60114956" wp14:editId="04611C3A">
@@ -3603,8 +3607,6 @@
         </w:rPr>
         <w:t>Полученный опыт реализации асимметричных криптографических алгоритмов представляет значительную ценность для понимания принципов современной защиты информации и может быть использован в дальнейшем для разработки более сложных систем информационной безопасности. Практическая реализация криптосистемы, основанной на сложности задачи факторизации больших чисел, подтверждает теоретические положения криптографии с открытым ключом и демонстрирует ее эффективность для обеспечения конфиденциальности данных.</w:t>
       </w:r>
-      <w:bookmarkStart w:id="5" w:name="_GoBack"/>
-      <w:bookmarkEnd w:id="5"/>
     </w:p>
     <w:p>
       <w:pPr>
@@ -3634,7 +3636,7 @@
           <w:szCs w:val="32"/>
         </w:rPr>
       </w:pPr>
-      <w:bookmarkStart w:id="6" w:name="_Toc190296308"/>
+      <w:bookmarkStart w:id="5" w:name="_Toc190296308"/>
       <w:r>
         <w:rPr>
           <w:rFonts w:ascii="Times New Roman" w:eastAsia="Times New Roman" w:hAnsi="Times New Roman" w:cs="Times New Roman"/>
@@ -3645,7 +3647,7 @@
         <w:lastRenderedPageBreak/>
         <w:t>ПРИЛОЖЕНИЕ А</w:t>
       </w:r>
-      <w:bookmarkEnd w:id="6"/>
+      <w:bookmarkEnd w:id="5"/>
     </w:p>
     <w:p>
       <w:pPr>
@@ -8347,6 +8349,8 @@
         </w:rPr>
         <w:t>Б</w:t>
       </w:r>
+      <w:bookmarkStart w:id="6" w:name="_GoBack"/>
+      <w:bookmarkEnd w:id="6"/>
     </w:p>
     <w:p>
       <w:pPr>
@@ -8407,18 +8411,28 @@
     </w:p>
     <w:p>
       <w:pPr>
-        <w:pStyle w:val="ad"/>
+        <w:spacing w:before="100" w:beforeAutospacing="1" w:after="100" w:afterAutospacing="1" w:line="240" w:lineRule="auto"/>
         <w:jc w:val="center"/>
-      </w:pPr>
-      <w:r>
-        <w:rPr>
+        <w:rPr>
+          <w:rFonts w:ascii="Times New Roman" w:eastAsia="Times New Roman" w:hAnsi="Times New Roman" w:cs="Times New Roman"/>
+          <w:sz w:val="24"/>
+          <w:szCs w:val="24"/>
+          <w:lang w:val="en-US" w:eastAsia="en-US"/>
+        </w:rPr>
+      </w:pPr>
+      <w:r>
+        <w:rPr>
+          <w:rFonts w:ascii="Times New Roman" w:eastAsia="Times New Roman" w:hAnsi="Times New Roman" w:cs="Times New Roman"/>
           <w:noProof/>
+          <w:sz w:val="24"/>
+          <w:szCs w:val="24"/>
+          <w:lang w:val="en-US" w:eastAsia="en-US"/>
         </w:rPr>
         <w:drawing>
-          <wp:inline distT="0" distB="0" distL="0" distR="0" wp14:anchorId="21DB1E29" wp14:editId="04478EF3">
-            <wp:extent cx="5318085" cy="7841615"/>
-            <wp:effectExtent l="0" t="0" r="0" b="6985"/>
-            <wp:docPr id="6" name="Рисунок 6" descr="C:\Users\Angelina\Downloads\Блок-схема-Блок схема алгоритма 1.drawio (2).png"/>
+          <wp:inline distT="0" distB="0" distL="0" distR="0" wp14:anchorId="2E361D10" wp14:editId="1E7BED60">
+            <wp:extent cx="5870575" cy="6720839"/>
+            <wp:effectExtent l="0" t="0" r="0" b="4445"/>
+            <wp:docPr id="3" name="Рисунок 3" descr="C:\Users\Angelina\Downloads\Блок-схема-Блок схема алгоритма 1.drawio (3).png"/>
             <wp:cNvGraphicFramePr>
               <a:graphicFrameLocks xmlns:a="http://schemas.openxmlformats.org/drawingml/2006/main" noChangeAspect="1"/>
             </wp:cNvGraphicFramePr>
@@ -8426,7 +8440,7 @@
               <a:graphicData uri="http://schemas.openxmlformats.org/drawingml/2006/picture">
                 <pic:pic xmlns:pic="http://schemas.openxmlformats.org/drawingml/2006/picture">
                   <pic:nvPicPr>
-                    <pic:cNvPr id="0" name="Picture 1" descr="C:\Users\Angelina\Downloads\Блок-схема-Блок схема алгоритма 1.drawio (2).png"/>
+                    <pic:cNvPr id="0" name="Picture 1" descr="C:\Users\Angelina\Downloads\Блок-схема-Блок схема алгоритма 1.drawio (3).png"/>
                     <pic:cNvPicPr>
                       <a:picLocks noChangeAspect="1" noChangeArrowheads="1"/>
                     </pic:cNvPicPr>
@@ -8447,7 +8461,7 @@
                   <pic:spPr bwMode="auto">
                     <a:xfrm>
                       <a:off x="0" y="0"/>
-                      <a:ext cx="5362405" cy="7906966"/>
+                      <a:ext cx="6020442" cy="6892412"/>
                     </a:xfrm>
                     <a:prstGeom prst="rect">
                       <a:avLst/>
@@ -8463,6 +8477,12 @@
           </wp:inline>
         </w:drawing>
       </w:r>
+    </w:p>
+    <w:p>
+      <w:pPr>
+        <w:pStyle w:val="ad"/>
+        <w:jc w:val="center"/>
+      </w:pPr>
     </w:p>
     <w:sectPr>
       <w:footerReference w:type="default" r:id="rId13"/>
@@ -8558,7 +8578,7 @@
         <w:sz w:val="28"/>
         <w:szCs w:val="28"/>
       </w:rPr>
-      <w:t>7</w:t>
+      <w:t>12</w:t>
     </w:r>
     <w:r>
       <w:rPr>
@@ -11095,7 +11115,7 @@
 </file>
 
 <file path=customXml/itemProps1.xml><?xml version="1.0" encoding="utf-8"?>
-<ds:datastoreItem xmlns:ds="http://schemas.openxmlformats.org/officeDocument/2006/customXml" ds:itemID="{C1432FC2-DD98-4A71-996B-7A41A9AEF9FB}">
+<ds:datastoreItem xmlns:ds="http://schemas.openxmlformats.org/officeDocument/2006/customXml" ds:itemID="{7FE16002-40C1-4EE7-B5CB-5859BF85063D}">
   <ds:schemaRefs>
     <ds:schemaRef ds:uri="http://schemas.openxmlformats.org/officeDocument/2006/bibliography"/>
   </ds:schemaRefs>

</xml_diff>